<commit_message>
Old project, initial commit
</commit_message>
<xml_diff>
--- a/Pelipaja_Projekti_Document.docx
+++ b/Pelipaja_Projekti_Document.docx
@@ -1,6 +1,6 @@
 
 <file path=word/document.xml><?xml version="1.0" encoding="utf-8"?>
-<w:document xmlns:wpc="http://schemas.microsoft.com/office/word/2010/wordprocessingCanvas" xmlns:cx="http://schemas.microsoft.com/office/drawing/2014/chartex" xmlns:cx1="http://schemas.microsoft.com/office/drawing/2015/9/8/chartex" xmlns:cx2="http://schemas.microsoft.com/office/drawing/2015/10/21/chartex" xmlns:cx3="http://schemas.microsoft.com/office/drawing/2016/5/9/chartex" xmlns:cx4="http://schemas.microsoft.com/office/drawing/2016/5/10/chartex" xmlns:cx5="http://schemas.microsoft.com/office/drawing/2016/5/11/chartex" xmlns:cx6="http://schemas.microsoft.com/office/drawing/2016/5/12/chartex" xmlns:cx7="http://schemas.microsoft.com/office/drawing/2016/5/13/chartex" xmlns:cx8="http://schemas.microsoft.com/office/drawing/2016/5/14/chartex" xmlns:mc="http://schemas.openxmlformats.org/markup-compatibility/2006" xmlns:aink="http://schemas.microsoft.com/office/drawing/2016/ink" xmlns:am3d="http://schemas.microsoft.com/office/drawing/2017/model3d" xmlns:o="urn:schemas-microsoft-com:office:office" xmlns:oel="http://schemas.microsoft.com/office/2019/extlst" xmlns:r="http://schemas.openxmlformats.org/officeDocument/2006/relationships" xmlns:m="http://schemas.openxmlformats.org/officeDocument/2006/math" xmlns:v="urn:schemas-microsoft-com:vml" xmlns:wp14="http://schemas.microsoft.com/office/word/2010/wordprocessingDrawing" xmlns:wp="http://schemas.openxmlformats.org/drawingml/2006/wordprocessingDrawing" xmlns:w10="urn:schemas-microsoft-com:office:word" xmlns:w="http://schemas.openxmlformats.org/wordprocessingml/2006/main" xmlns:w14="http://schemas.microsoft.com/office/word/2010/wordml" xmlns:w15="http://schemas.microsoft.com/office/word/2012/wordml" xmlns:w16cex="http://schemas.microsoft.com/office/word/2018/wordml/cex" xmlns:w16cid="http://schemas.microsoft.com/office/word/2016/wordml/cid" xmlns:w16="http://schemas.microsoft.com/office/word/2018/wordml" xmlns:w16du="http://schemas.microsoft.com/office/word/2023/wordml/word16du" xmlns:w16sdtdh="http://schemas.microsoft.com/office/word/2020/wordml/sdtdatahash" xmlns:w16se="http://schemas.microsoft.com/office/word/2015/wordml/symex" xmlns:wpg="http://schemas.microsoft.com/office/word/2010/wordprocessingGroup" xmlns:wpi="http://schemas.microsoft.com/office/word/2010/wordprocessingInk" xmlns:wne="http://schemas.microsoft.com/office/word/2006/wordml" xmlns:wps="http://schemas.microsoft.com/office/word/2010/wordprocessingShape" mc:Ignorable="w14 w15 w16se w16cid w16 w16cex w16sdtdh w16du wp14">
+<w:document xmlns:wpc="http://schemas.microsoft.com/office/word/2010/wordprocessingCanvas" xmlns:cx="http://schemas.microsoft.com/office/drawing/2014/chartex" xmlns:cx1="http://schemas.microsoft.com/office/drawing/2015/9/8/chartex" xmlns:cx2="http://schemas.microsoft.com/office/drawing/2015/10/21/chartex" xmlns:cx3="http://schemas.microsoft.com/office/drawing/2016/5/9/chartex" xmlns:cx4="http://schemas.microsoft.com/office/drawing/2016/5/10/chartex" xmlns:cx5="http://schemas.microsoft.com/office/drawing/2016/5/11/chartex" xmlns:cx6="http://schemas.microsoft.com/office/drawing/2016/5/12/chartex" xmlns:cx7="http://schemas.microsoft.com/office/drawing/2016/5/13/chartex" xmlns:cx8="http://schemas.microsoft.com/office/drawing/2016/5/14/chartex" xmlns:mc="http://schemas.openxmlformats.org/markup-compatibility/2006" xmlns:aink="http://schemas.microsoft.com/office/drawing/2016/ink" xmlns:am3d="http://schemas.microsoft.com/office/drawing/2017/model3d" xmlns:o="urn:schemas-microsoft-com:office:office" xmlns:oel="http://schemas.microsoft.com/office/2019/extlst" xmlns:r="http://schemas.openxmlformats.org/officeDocument/2006/relationships" xmlns:m="http://schemas.openxmlformats.org/officeDocument/2006/math" xmlns:v="urn:schemas-microsoft-com:vml" xmlns:wp14="http://schemas.microsoft.com/office/word/2010/wordprocessingDrawing" xmlns:wp="http://schemas.openxmlformats.org/drawingml/2006/wordprocessingDrawing" xmlns:w10="urn:schemas-microsoft-com:office:word" xmlns:w="http://schemas.openxmlformats.org/wordprocessingml/2006/main" xmlns:w14="http://schemas.microsoft.com/office/word/2010/wordml" xmlns:w15="http://schemas.microsoft.com/office/word/2012/wordml" xmlns:w16cex="http://schemas.microsoft.com/office/word/2018/wordml/cex" xmlns:w16cid="http://schemas.microsoft.com/office/word/2016/wordml/cid" xmlns:w16="http://schemas.microsoft.com/office/word/2018/wordml" xmlns:w16du="http://schemas.microsoft.com/office/word/2023/wordml/word16du" xmlns:w16sdtdh="http://schemas.microsoft.com/office/word/2020/wordml/sdtdatahash" xmlns:w16sdtfl="http://schemas.microsoft.com/office/word/2024/wordml/sdtformatlock" xmlns:w16se="http://schemas.microsoft.com/office/word/2015/wordml/symex" xmlns:wpg="http://schemas.microsoft.com/office/word/2010/wordprocessingGroup" xmlns:wpi="http://schemas.microsoft.com/office/word/2010/wordprocessingInk" xmlns:wne="http://schemas.microsoft.com/office/word/2006/wordml" xmlns:wps="http://schemas.microsoft.com/office/word/2010/wordprocessingShape" mc:Ignorable="w14 w15 w16se w16cid w16 w16cex w16sdtdh w16sdtfl w16du wp14">
   <w:body>
     <w:p>
       <w:pPr>
@@ -45,133 +45,13 @@
         <w:rPr>
           <w:rFonts w:cs="Arial"/>
         </w:rPr>
-        <w:t xml:space="preserve"> Pelipaja.net niminen verkkosivu, jossa on mahdollista luoda erilaisia </w:t>
-      </w:r>
-      <w:proofErr w:type="spellStart"/>
+        <w:t xml:space="preserve"> Pelipaja.net niminen verkkosivu, jossa on mahdollista luoda erilaisia custom ”inhouse” tyyppisiä pelejä XvX tyyliin kavereiden kesken. Sivusto keskittyy CS pelien muodostamiseen, mutta pelaaja jakojen ja kapteenivalintojen funktionaalisuutta voi käyttää muihinkin tarpeisiin. Ohjelman backend</w:t>
+      </w:r>
       <w:r>
         <w:rPr>
           <w:rFonts w:cs="Arial"/>
         </w:rPr>
-        <w:t>custom</w:t>
-      </w:r>
-      <w:proofErr w:type="spellEnd"/>
-      <w:r>
-        <w:rPr>
-          <w:rFonts w:cs="Arial"/>
-        </w:rPr>
-        <w:t xml:space="preserve"> ”</w:t>
-      </w:r>
-      <w:proofErr w:type="spellStart"/>
-      <w:r>
-        <w:rPr>
-          <w:rFonts w:cs="Arial"/>
-        </w:rPr>
-        <w:t>inhouse</w:t>
-      </w:r>
-      <w:proofErr w:type="spellEnd"/>
-      <w:r>
-        <w:rPr>
-          <w:rFonts w:cs="Arial"/>
-        </w:rPr>
-        <w:t xml:space="preserve">” tyyppisiä pelejä </w:t>
-      </w:r>
-      <w:proofErr w:type="spellStart"/>
-      <w:r>
-        <w:rPr>
-          <w:rFonts w:cs="Arial"/>
-        </w:rPr>
-        <w:t>XvX</w:t>
-      </w:r>
-      <w:proofErr w:type="spellEnd"/>
-      <w:r>
-        <w:rPr>
-          <w:rFonts w:cs="Arial"/>
-        </w:rPr>
-        <w:t xml:space="preserve"> tyyliin kavereiden kesken. Sivusto keskittyy CS pelien muodostamiseen, mutta pelaaja jakojen ja kapteenivalintojen funktionaalisuutta voi käyttää muihinkin tarpeisiin. Ohjelman </w:t>
-      </w:r>
-      <w:proofErr w:type="spellStart"/>
-      <w:r>
-        <w:rPr>
-          <w:rFonts w:cs="Arial"/>
-        </w:rPr>
-        <w:t>backend</w:t>
-      </w:r>
-      <w:proofErr w:type="spellEnd"/>
-      <w:r>
-        <w:rPr>
-          <w:rFonts w:cs="Arial"/>
-        </w:rPr>
-        <w:t xml:space="preserve"> toteutetaan pythonilla ja </w:t>
-      </w:r>
-      <w:proofErr w:type="spellStart"/>
-      <w:r>
-        <w:rPr>
-          <w:rFonts w:cs="Arial"/>
-        </w:rPr>
-        <w:t>reactilla</w:t>
-      </w:r>
-      <w:proofErr w:type="spellEnd"/>
-      <w:r>
-        <w:rPr>
-          <w:rFonts w:cs="Arial"/>
-        </w:rPr>
-        <w:t xml:space="preserve">, </w:t>
-      </w:r>
-      <w:proofErr w:type="spellStart"/>
-      <w:r>
-        <w:rPr>
-          <w:rFonts w:cs="Arial"/>
-        </w:rPr>
-        <w:t>front</w:t>
-      </w:r>
-      <w:proofErr w:type="spellEnd"/>
-      <w:r>
-        <w:rPr>
-          <w:rFonts w:cs="Arial"/>
-        </w:rPr>
-        <w:t xml:space="preserve"> </w:t>
-      </w:r>
-      <w:proofErr w:type="spellStart"/>
-      <w:r>
-        <w:rPr>
-          <w:rFonts w:cs="Arial"/>
-        </w:rPr>
-        <w:t>end</w:t>
-      </w:r>
-      <w:proofErr w:type="spellEnd"/>
-      <w:r>
-        <w:rPr>
-          <w:rFonts w:cs="Arial"/>
-        </w:rPr>
-        <w:t xml:space="preserve"> </w:t>
-      </w:r>
-      <w:proofErr w:type="spellStart"/>
-      <w:r>
-        <w:rPr>
-          <w:rFonts w:cs="Arial"/>
-        </w:rPr>
-        <w:t>javascriptillä</w:t>
-      </w:r>
-      <w:proofErr w:type="spellEnd"/>
-      <w:r>
-        <w:rPr>
-          <w:rFonts w:cs="Arial"/>
-        </w:rPr>
-        <w:t xml:space="preserve">. Projektissa käytetään hyväksi Node.js kirjastoa. Projektin tarkoituksena on oppia ja projektiin lähtiessä on huomioitava, että osaaminen ei ole parasta. Tarkoitus on saada aikaan toimiva </w:t>
-      </w:r>
-      <w:proofErr w:type="spellStart"/>
-      <w:r>
-        <w:rPr>
-          <w:rFonts w:cs="Arial"/>
-        </w:rPr>
-        <w:t>netttisivu</w:t>
-      </w:r>
-      <w:proofErr w:type="spellEnd"/>
-      <w:r>
-        <w:rPr>
-          <w:rFonts w:cs="Arial"/>
-        </w:rPr>
-        <w:t xml:space="preserve"> ja oppia paremmin koodausta. </w:t>
+        <w:t xml:space="preserve"> toteutetaan pythonilla ja reactilla, front end javascriptillä. Projektissa käytetään hyväksi Node.js kirjastoa. Projektin tarkoituksena on oppia ja projektiin lähtiessä on huomioitava, että osaaminen ei ole parasta. Tarkoitus on saada aikaan toimiva netttisivu ja oppia paremmin koodausta. </w:t>
       </w:r>
     </w:p>
     <w:p>
@@ -208,6 +88,101 @@
     </w:p>
     <w:p>
       <w:pPr>
+        <w:jc w:val="both"/>
+      </w:pPr>
+    </w:p>
+    <w:p>
+      <w:pPr>
+        <w:jc w:val="both"/>
+      </w:pPr>
+    </w:p>
+    <w:p>
+      <w:pPr>
+        <w:jc w:val="both"/>
+      </w:pPr>
+    </w:p>
+    <w:p>
+      <w:pPr>
+        <w:jc w:val="both"/>
+      </w:pPr>
+    </w:p>
+    <w:p>
+      <w:pPr>
+        <w:jc w:val="both"/>
+      </w:pPr>
+    </w:p>
+    <w:p>
+      <w:pPr>
+        <w:jc w:val="both"/>
+      </w:pPr>
+    </w:p>
+    <w:p>
+      <w:pPr>
+        <w:jc w:val="both"/>
+      </w:pPr>
+    </w:p>
+    <w:p>
+      <w:pPr>
+        <w:jc w:val="both"/>
+      </w:pPr>
+    </w:p>
+    <w:p>
+      <w:pPr>
+        <w:jc w:val="both"/>
+      </w:pPr>
+    </w:p>
+    <w:p>
+      <w:pPr>
+        <w:jc w:val="both"/>
+      </w:pPr>
+    </w:p>
+    <w:p>
+      <w:pPr>
+        <w:jc w:val="both"/>
+      </w:pPr>
+    </w:p>
+    <w:p>
+      <w:pPr>
+        <w:jc w:val="both"/>
+      </w:pPr>
+    </w:p>
+    <w:p>
+      <w:pPr>
+        <w:jc w:val="both"/>
+      </w:pPr>
+    </w:p>
+    <w:p>
+      <w:pPr>
+        <w:jc w:val="both"/>
+      </w:pPr>
+    </w:p>
+    <w:p>
+      <w:pPr>
+        <w:jc w:val="both"/>
+      </w:pPr>
+    </w:p>
+    <w:p>
+      <w:pPr>
+        <w:jc w:val="both"/>
+      </w:pPr>
+    </w:p>
+    <w:p>
+      <w:pPr>
+        <w:jc w:val="both"/>
+      </w:pPr>
+    </w:p>
+    <w:p>
+      <w:pPr>
+        <w:jc w:val="both"/>
+      </w:pPr>
+    </w:p>
+    <w:p>
+      <w:pPr>
+        <w:jc w:val="both"/>
+      </w:pPr>
+    </w:p>
+    <w:p>
+      <w:pPr>
         <w:pStyle w:val="Heading2"/>
       </w:pPr>
     </w:p>
@@ -218,6 +193,662 @@
       </w:pPr>
       <w:r>
         <w:br/>
+      </w:r>
+      <w:r>
+        <w:t>Tässä käännös suomeksi tarkistettuna kielioppivirheiltä ja virkkeiltä:</w:t>
+      </w:r>
+    </w:p>
+    <w:p>
+      <w:pPr>
+        <w:ind w:left="360"/>
+        <w:jc w:val="left"/>
+      </w:pPr>
+    </w:p>
+    <w:p>
+      <w:pPr>
+        <w:ind w:left="360"/>
+        <w:jc w:val="left"/>
+      </w:pPr>
+      <w:r>
+        <w:t>---</w:t>
+      </w:r>
+    </w:p>
+    <w:p>
+      <w:pPr>
+        <w:ind w:left="360"/>
+        <w:jc w:val="left"/>
+      </w:pPr>
+    </w:p>
+    <w:p>
+      <w:pPr>
+        <w:ind w:left="360"/>
+        <w:jc w:val="left"/>
+      </w:pPr>
+      <w:r>
+        <w:t xml:space="preserve">### **Pelipaja.net: Räätälöity Counter-Strike -ottelualusta**  </w:t>
+      </w:r>
+    </w:p>
+    <w:p>
+      <w:pPr>
+        <w:ind w:left="360"/>
+        <w:jc w:val="left"/>
+      </w:pPr>
+      <w:r>
+        <w:t xml:space="preserve">#### **Perusominaisuudet &amp; Rakenne**  </w:t>
+      </w:r>
+    </w:p>
+    <w:p>
+      <w:pPr>
+        <w:ind w:left="360"/>
+        <w:jc w:val="left"/>
+      </w:pPr>
+      <w:r>
+        <w:t xml:space="preserve">1. **Alustan Identiteetti**  </w:t>
+      </w:r>
+    </w:p>
+    <w:p>
+      <w:pPr>
+        <w:ind w:left="360"/>
+        <w:jc w:val="left"/>
+      </w:pPr>
+      <w:r>
+        <w:t xml:space="preserve">   - **Nimi &amp; Teema**: "Pelipaja" (nordic minimalistinen tyyli: tumma teema, selkeä käyttöliittymä, hienostuneet suomalaiset kulttuurivaikutteet kuten saamelaisesta taiteesta ammennettu geometrinen kuviointi).  </w:t>
+      </w:r>
+    </w:p>
+    <w:p>
+      <w:pPr>
+        <w:ind w:left="360"/>
+        <w:jc w:val="left"/>
+        <w:rPr>
+          <w:lang w:val="en-US"/>
+        </w:rPr>
+      </w:pPr>
+      <w:r>
+        <w:t xml:space="preserve">   - **Iskulause**: *"Takoa strategiasi, muova voittosi."*  </w:t>
+      </w:r>
+      <w:r>
+        <w:rPr>
+          <w:lang w:val="en-US"/>
+        </w:rPr>
+        <w:t>Forge Your Strategy, Craft Your Victory</w:t>
+      </w:r>
+    </w:p>
+    <w:p>
+      <w:pPr>
+        <w:ind w:left="360"/>
+        <w:jc w:val="left"/>
+        <w:rPr>
+          <w:lang w:val="en-US"/>
+        </w:rPr>
+      </w:pPr>
+    </w:p>
+    <w:p>
+      <w:pPr>
+        <w:ind w:left="360"/>
+        <w:jc w:val="left"/>
+      </w:pPr>
+      <w:r>
+        <w:t xml:space="preserve">2. **Ottelun Räätälöinti**  </w:t>
+      </w:r>
+    </w:p>
+    <w:p>
+      <w:pPr>
+        <w:ind w:left="360"/>
+        <w:jc w:val="left"/>
+      </w:pPr>
+      <w:r>
+        <w:t xml:space="preserve">   - **Palvelinasetukset**:  </w:t>
+      </w:r>
+    </w:p>
+    <w:p>
+      <w:pPr>
+        <w:ind w:left="360"/>
+        <w:jc w:val="left"/>
+      </w:pPr>
+      <w:r>
+        <w:t xml:space="preserve">     - Säädä ystävätulen sääntöjä, ottelun pituutta (MR12/MR15), jatkoajan sääntöjä ja demotallennusta.  </w:t>
+      </w:r>
+    </w:p>
+    <w:p>
+      <w:pPr>
+        <w:ind w:left="360"/>
+        <w:jc w:val="left"/>
+      </w:pPr>
+      <w:r>
+        <w:t xml:space="preserve">     - Tuki 1v1-5v5 -peleille sekä **Wingman**-tilalle (kun Valve sallii plugin-käyttöönottoman palvelimen).  </w:t>
+      </w:r>
+    </w:p>
+    <w:p>
+      <w:pPr>
+        <w:ind w:left="360"/>
+        <w:jc w:val="left"/>
+      </w:pPr>
+      <w:r>
+        <w:t xml:space="preserve">     - Räätälöity karttaveto ja harjoitusotteluasetukset (esim. veitsierät, jatkoajan rahat, kuolleiden kommunikointi).  </w:t>
+      </w:r>
+    </w:p>
+    <w:p>
+      <w:pPr>
+        <w:ind w:left="360"/>
+        <w:jc w:val="left"/>
+      </w:pPr>
+      <w:r>
+        <w:t xml:space="preserve">   - **Harjoituspalvelimet**:  </w:t>
+      </w:r>
+    </w:p>
+    <w:p>
+      <w:pPr>
+        <w:ind w:left="360"/>
+        <w:jc w:val="left"/>
+      </w:pPr>
+      <w:r>
+        <w:t xml:space="preserve">     - Rajattomat kranaatit, kranaattikamera ja retake-skenaariot (viralliset tai yhteisön luomat kartat).  </w:t>
+      </w:r>
+    </w:p>
+    <w:p>
+      <w:pPr>
+        <w:ind w:left="360"/>
+        <w:jc w:val="left"/>
+      </w:pPr>
+    </w:p>
+    <w:p>
+      <w:pPr>
+        <w:ind w:left="360"/>
+        <w:jc w:val="left"/>
+      </w:pPr>
+      <w:r>
+        <w:t xml:space="preserve">3. **Yhteisö &amp; Sosiaalinen Integraatio**  </w:t>
+      </w:r>
+    </w:p>
+    <w:p>
+      <w:pPr>
+        <w:ind w:left="360"/>
+        <w:jc w:val="left"/>
+      </w:pPr>
+      <w:r>
+        <w:t xml:space="preserve">   - **Discord-botti**:  </w:t>
+      </w:r>
+    </w:p>
+    <w:p>
+      <w:pPr>
+        <w:ind w:left="360"/>
+        <w:jc w:val="left"/>
+      </w:pPr>
+      <w:r>
+        <w:t xml:space="preserve">     - Siirrä pelaajat automaattisesti äänikanaviin ottelun aikana.  </w:t>
+      </w:r>
+    </w:p>
+    <w:p>
+      <w:pPr>
+        <w:ind w:left="360"/>
+        <w:jc w:val="left"/>
+      </w:pPr>
+      <w:r>
+        <w:t xml:space="preserve">     - Lähetä ottelun yhteenveto, tilastot ja harjoituskutsut Discordiin.  </w:t>
+      </w:r>
+    </w:p>
+    <w:p>
+      <w:pPr>
+        <w:ind w:left="360"/>
+        <w:jc w:val="left"/>
+      </w:pPr>
+      <w:r>
+        <w:t xml:space="preserve">   - **Joukkueiden tuki**:  </w:t>
+      </w:r>
+    </w:p>
+    <w:p>
+      <w:pPr>
+        <w:ind w:left="360"/>
+        <w:jc w:val="left"/>
+      </w:pPr>
+      <w:r>
+        <w:t xml:space="preserve">     - Joukkuesivut logoineen, otteluhistoriineen ja ranking-listoinnein.  </w:t>
+      </w:r>
+    </w:p>
+    <w:p>
+      <w:pPr>
+        <w:ind w:left="360"/>
+        <w:jc w:val="left"/>
+      </w:pPr>
+      <w:r>
+        <w:t xml:space="preserve">   - **Tilastojen seuranta**:  </w:t>
+      </w:r>
+    </w:p>
+    <w:p>
+      <w:pPr>
+        <w:ind w:left="360"/>
+        <w:jc w:val="left"/>
+      </w:pPr>
+      <w:r>
+        <w:t xml:space="preserve">     - Yli 50 tilastoa pelaajalle (KDA, ADR, "clutch"-onnistumiset) ja CS2-yhteensopiva reaaliaikainen päivitys (viiveellä).  </w:t>
+      </w:r>
+    </w:p>
+    <w:p>
+      <w:pPr>
+        <w:ind w:left="360"/>
+        <w:jc w:val="left"/>
+      </w:pPr>
+    </w:p>
+    <w:p>
+      <w:pPr>
+        <w:ind w:left="360"/>
+        <w:jc w:val="left"/>
+      </w:pPr>
+      <w:r>
+        <w:lastRenderedPageBreak/>
+        <w:t xml:space="preserve">4. **Tekninen Infrastruktuuri**  </w:t>
+      </w:r>
+    </w:p>
+    <w:p>
+      <w:pPr>
+        <w:ind w:left="360"/>
+        <w:jc w:val="left"/>
+      </w:pPr>
+      <w:r>
+        <w:t xml:space="preserve">   - **Palvelinpaikat**: Aloitus pohjoismaista (Suomi, Ruotsi) ja laajennus EU/NA-alueille (Saksa, Chicago).  </w:t>
+      </w:r>
+    </w:p>
+    <w:p>
+      <w:pPr>
+        <w:ind w:left="360"/>
+        <w:jc w:val="left"/>
+      </w:pPr>
+      <w:r>
+        <w:t xml:space="preserve">   - **Vakaus**: Käytä PopFlashin CS2-plugin -uudistuksen oppeja kaatumisille kestäviin varmuuskopiointijärjestelmiin.  </w:t>
+      </w:r>
+    </w:p>
+    <w:p>
+      <w:pPr>
+        <w:ind w:left="360"/>
+        <w:jc w:val="left"/>
+      </w:pPr>
+      <w:r>
+        <w:t xml:space="preserve">   - **Tick Rate**: 128-tick tuki, mikäli Valve sallii (CS2 rajoittaa tätä tällä hetkellä).  </w:t>
+      </w:r>
+    </w:p>
+    <w:p>
+      <w:pPr>
+        <w:ind w:left="360"/>
+        <w:jc w:val="left"/>
+      </w:pPr>
+    </w:p>
+    <w:p>
+      <w:pPr>
+        <w:ind w:left="360"/>
+        <w:jc w:val="left"/>
+      </w:pPr>
+      <w:r>
+        <w:t xml:space="preserve">5. **Rahoitus &amp; Saavutettavuus**  </w:t>
+      </w:r>
+    </w:p>
+    <w:p>
+      <w:pPr>
+        <w:ind w:left="360"/>
+        <w:jc w:val="left"/>
+      </w:pPr>
+      <w:r>
+        <w:t xml:space="preserve">   - **Ilmainen versio**: Perusottelut mainoksilla ja rajoitetuilla tilastoilla.  </w:t>
+      </w:r>
+    </w:p>
+    <w:p>
+      <w:pPr>
+        <w:ind w:left="360"/>
+        <w:jc w:val="left"/>
+      </w:pPr>
+      <w:r>
+        <w:t xml:space="preserve">   - **Premium-tilaus**:  </w:t>
+      </w:r>
+    </w:p>
+    <w:p>
+      <w:pPr>
+        <w:ind w:left="360"/>
+        <w:jc w:val="left"/>
+      </w:pPr>
+      <w:r>
+        <w:t xml:space="preserve">     - Mainokseton kokemus, laajat tilastot, etusijapalvelimet ja räätälöidyt äänilobbyt.  </w:t>
+      </w:r>
+    </w:p>
+    <w:p>
+      <w:pPr>
+        <w:ind w:left="360"/>
+        <w:jc w:val="left"/>
+      </w:pPr>
+      <w:r>
+        <w:t xml:space="preserve">     - Erikoisominaisuudet kuten valmennuspaikat ja tekoälypohjainen otteluanalyysi.  </w:t>
+      </w:r>
+    </w:p>
+    <w:p>
+      <w:pPr>
+        <w:ind w:left="360"/>
+        <w:jc w:val="left"/>
+      </w:pPr>
+    </w:p>
+    <w:p>
+      <w:pPr>
+        <w:ind w:left="360"/>
+        <w:jc w:val="left"/>
+      </w:pPr>
+      <w:r>
+        <w:t>---</w:t>
+      </w:r>
+    </w:p>
+    <w:p>
+      <w:pPr>
+        <w:ind w:left="360"/>
+        <w:jc w:val="left"/>
+      </w:pPr>
+    </w:p>
+    <w:p>
+      <w:pPr>
+        <w:ind w:left="360"/>
+        <w:jc w:val="left"/>
+      </w:pPr>
+      <w:r>
+        <w:t xml:space="preserve">#### **Toteutusvaiheet &amp; Erottuvat Piirteet**  </w:t>
+      </w:r>
+    </w:p>
+    <w:p>
+      <w:pPr>
+        <w:ind w:left="360"/>
+        <w:jc w:val="left"/>
+      </w:pPr>
+      <w:r>
+        <w:t xml:space="preserve">- **Vaihe 1 (Käynnistys)**:  </w:t>
+      </w:r>
+    </w:p>
+    <w:p>
+      <w:pPr>
+        <w:ind w:left="360"/>
+        <w:jc w:val="left"/>
+      </w:pPr>
+      <w:r>
+        <w:t xml:space="preserve">  - CS2-perusottelut Discord-integraatiolla ja pohjoismaisilla palvelimilla.  </w:t>
+      </w:r>
+    </w:p>
+    <w:p>
+      <w:pPr>
+        <w:ind w:left="360"/>
+        <w:jc w:val="left"/>
+      </w:pPr>
+      <w:r>
+        <w:t xml:space="preserve">  - Betatestaus suomalaisten eUrheiluyhteisöjen kanssa.  </w:t>
+      </w:r>
+    </w:p>
+    <w:p>
+      <w:pPr>
+        <w:ind w:left="360"/>
+        <w:jc w:val="left"/>
+      </w:pPr>
+      <w:r>
+        <w:t xml:space="preserve">- **Vaihe 2 (Q2/2025)**:  </w:t>
+      </w:r>
+    </w:p>
+    <w:p>
+      <w:pPr>
+        <w:ind w:left="360"/>
+        <w:jc w:val="left"/>
+      </w:pPr>
+      <w:r>
+        <w:t xml:space="preserve">  - Lisää Wingman-tila, live-seuranta ja demotallennus.  </w:t>
+      </w:r>
+    </w:p>
+    <w:p>
+      <w:pPr>
+        <w:ind w:left="360"/>
+        <w:jc w:val="left"/>
+      </w:pPr>
+      <w:r>
+        <w:t xml:space="preserve">  - Tekoälytyökalut kranaattien heittosuunnille ja strategiaehdotuksille.  </w:t>
+      </w:r>
+    </w:p>
+    <w:p>
+      <w:pPr>
+        <w:ind w:left="360"/>
+        <w:jc w:val="left"/>
+      </w:pPr>
+      <w:r>
+        <w:t xml:space="preserve">- **Vaihe 3 (Q4/2025)**:  </w:t>
+      </w:r>
+    </w:p>
+    <w:p>
+      <w:pPr>
+        <w:ind w:left="360"/>
+        <w:jc w:val="left"/>
+      </w:pPr>
+      <w:r>
+        <w:t xml:space="preserve">  - Mobiilisovellus otteluiden ajankohtaamiseen ja tilastojen tarkasteluun.  </w:t>
+      </w:r>
+    </w:p>
+    <w:p>
+      <w:pPr>
+        <w:ind w:left="360"/>
+        <w:jc w:val="left"/>
+      </w:pPr>
+      <w:r>
+        <w:t xml:space="preserve">  - Yhteistyö pohjoismaisten eUrheiluliigojen kanssa turnauksissa.  </w:t>
+      </w:r>
+    </w:p>
+    <w:p>
+      <w:pPr>
+        <w:ind w:left="360"/>
+        <w:jc w:val="left"/>
+      </w:pPr>
+    </w:p>
+    <w:p>
+      <w:pPr>
+        <w:ind w:left="360"/>
+        <w:jc w:val="left"/>
+      </w:pPr>
+      <w:r>
+        <w:t>---</w:t>
+      </w:r>
+    </w:p>
+    <w:p>
+      <w:pPr>
+        <w:ind w:left="360"/>
+        <w:jc w:val="left"/>
+      </w:pPr>
+    </w:p>
+    <w:p>
+      <w:pPr>
+        <w:ind w:left="360"/>
+        <w:jc w:val="left"/>
+      </w:pPr>
+      <w:r>
+        <w:t xml:space="preserve">#### **Markkinointi &amp; Yhteisön Rakentaminen**  </w:t>
+      </w:r>
+    </w:p>
+    <w:p>
+      <w:pPr>
+        <w:ind w:left="360"/>
+        <w:jc w:val="left"/>
+      </w:pPr>
+      <w:r>
+        <w:t xml:space="preserve">- **Kampanja lanseerauksessa**: "Kaikille ilmaisia CS2-pelejä" -viikonloppu (kuten PopFlashin CS2-julkaisujuhla).  </w:t>
+      </w:r>
+    </w:p>
+    <w:p>
+      <w:pPr>
+        <w:ind w:left="360"/>
+        <w:jc w:val="left"/>
+      </w:pPr>
+      <w:r>
+        <w:t xml:space="preserve">- **Sisältökumppanuudet**: Tee yhteistyötä suomalaisten streamaajien ja YouTubettajien kanssa opetusvideoissa (esim. "Miten luot Pelipaja-ottelun").  </w:t>
+      </w:r>
+    </w:p>
+    <w:p>
+      <w:pPr>
+        <w:ind w:left="360"/>
+        <w:jc w:val="left"/>
+      </w:pPr>
+      <w:r>
+        <w:t xml:space="preserve">- **Lokalisointi**: Suomi-englanti -kaksikielinen tuki, laajennettavissa ruotsiksi ja saksaksi.  </w:t>
+      </w:r>
+    </w:p>
+    <w:p>
+      <w:pPr>
+        <w:ind w:left="360"/>
+        <w:jc w:val="left"/>
+      </w:pPr>
+    </w:p>
+    <w:p>
+      <w:pPr>
+        <w:ind w:left="360"/>
+        <w:jc w:val="left"/>
+      </w:pPr>
+      <w:r>
+        <w:t>---</w:t>
+      </w:r>
+    </w:p>
+    <w:p>
+      <w:pPr>
+        <w:ind w:left="360"/>
+        <w:jc w:val="left"/>
+      </w:pPr>
+    </w:p>
+    <w:p>
+      <w:pPr>
+        <w:ind w:left="360"/>
+        <w:jc w:val="left"/>
+      </w:pPr>
+      <w:r>
+        <w:lastRenderedPageBreak/>
+        <w:t xml:space="preserve">#### **Esimerkkikäyttäjäpolku**  </w:t>
+      </w:r>
+    </w:p>
+    <w:p>
+      <w:pPr>
+        <w:ind w:left="360"/>
+        <w:jc w:val="left"/>
+      </w:pPr>
+      <w:r>
+        <w:t xml:space="preserve">1. **Luo ottelu**:  </w:t>
+      </w:r>
+    </w:p>
+    <w:p>
+      <w:pPr>
+        <w:ind w:left="360"/>
+        <w:jc w:val="left"/>
+      </w:pPr>
+      <w:r>
+        <w:t xml:space="preserve">   - Valitse moodi (5v5, Wingman), kartat ja säännöt.  </w:t>
+      </w:r>
+    </w:p>
+    <w:p>
+      <w:pPr>
+        <w:ind w:left="360"/>
+        <w:jc w:val="left"/>
+      </w:pPr>
+      <w:r>
+        <w:t xml:space="preserve">   - Kutsu joukkuetoverit Discordin tai Steamin kautta.  </w:t>
+      </w:r>
+    </w:p>
+    <w:p>
+      <w:pPr>
+        <w:ind w:left="360"/>
+        <w:jc w:val="left"/>
+      </w:pPr>
+      <w:r>
+        <w:t xml:space="preserve">2. **Pelaa**:  </w:t>
+      </w:r>
+    </w:p>
+    <w:p>
+      <w:pPr>
+        <w:ind w:left="360"/>
+        <w:jc w:val="left"/>
+      </w:pPr>
+      <w:r>
+        <w:t xml:space="preserve">   - Yhdistä automaattisesti Helsinki-palvelimeen ja äänikanavalle.  </w:t>
+      </w:r>
+    </w:p>
+    <w:p>
+      <w:pPr>
+        <w:ind w:left="360"/>
+        <w:jc w:val="left"/>
+      </w:pPr>
+      <w:r>
+        <w:t xml:space="preserve">   - Käytä !pause tai !extend -komentoja kesken ottelun.  </w:t>
+      </w:r>
+    </w:p>
+    <w:p>
+      <w:pPr>
+        <w:ind w:left="360"/>
+        <w:jc w:val="left"/>
+      </w:pPr>
+      <w:r>
+        <w:t xml:space="preserve">3. **Ottelun jälkeen**:  </w:t>
+      </w:r>
+    </w:p>
+    <w:p>
+      <w:pPr>
+        <w:ind w:left="360"/>
+        <w:jc w:val="left"/>
+      </w:pPr>
+      <w:r>
+        <w:t xml:space="preserve">   - Tarkastele tilastoja (esim. "72% pääosuuksista Infernolla!").  </w:t>
+      </w:r>
+    </w:p>
+    <w:p>
+      <w:pPr>
+        <w:ind w:left="360"/>
+        <w:jc w:val="left"/>
+      </w:pPr>
+      <w:r>
+        <w:t xml:space="preserve">   - Jaa kohokohtia somessa.  </w:t>
+      </w:r>
+    </w:p>
+    <w:p>
+      <w:pPr>
+        <w:ind w:left="360"/>
+        <w:jc w:val="left"/>
+      </w:pPr>
+    </w:p>
+    <w:p>
+      <w:pPr>
+        <w:ind w:left="360"/>
+        <w:jc w:val="left"/>
+      </w:pPr>
+      <w:r>
+        <w:t>---</w:t>
+      </w:r>
+    </w:p>
+    <w:p>
+      <w:pPr>
+        <w:ind w:left="360"/>
+        <w:jc w:val="left"/>
+      </w:pPr>
+    </w:p>
+    <w:p>
+      <w:pPr>
+        <w:ind w:left="360"/>
+        <w:jc w:val="left"/>
+      </w:pPr>
+      <w:r>
+        <w:t xml:space="preserve">Tämä suunnitelma hyödyntää PopFlashin toimivaa mallia ja täydentää sitä pohjoismaisilla teemoilla, tekoälyllä sekä yhteisökeskeisillä ominaisuuksilla. Viittaukset PopFlashin plugin-päivityksiin ja CS2-palvelinohjeisiin säilyvät englanniksi linkkejä varten.  </w:t>
+      </w:r>
+    </w:p>
+    <w:p>
+      <w:pPr>
+        <w:ind w:left="360"/>
+        <w:jc w:val="left"/>
+      </w:pPr>
+    </w:p>
+    <w:p>
+      <w:pPr>
+        <w:ind w:left="360"/>
+        <w:jc w:val="left"/>
+      </w:pPr>
+      <w:r>
+        <w:t xml:space="preserve">---  </w:t>
+      </w:r>
+    </w:p>
+    <w:p>
+      <w:pPr>
+        <w:ind w:left="360"/>
+        <w:jc w:val="left"/>
+      </w:pPr>
+      <w:r>
+        <w:t>**Tarkistettu**: Kielioppi ja sanajärjestys on tarkistettu suomen kielen mukaisesti. Termit (esim. "tick rate", "Wingman") säilytetään englanniksi, koska ne ovat yleisesti käytössä suomalaisessa peliyhteisössä.</w:t>
       </w:r>
     </w:p>
     <w:sectPr>
@@ -231,7 +862,7 @@
 </file>
 
 <file path=word/numbering.xml><?xml version="1.0" encoding="utf-8"?>
-<w:numbering xmlns:wpc="http://schemas.microsoft.com/office/word/2010/wordprocessingCanvas" xmlns:cx="http://schemas.microsoft.com/office/drawing/2014/chartex" xmlns:cx1="http://schemas.microsoft.com/office/drawing/2015/9/8/chartex" xmlns:cx2="http://schemas.microsoft.com/office/drawing/2015/10/21/chartex" xmlns:cx3="http://schemas.microsoft.com/office/drawing/2016/5/9/chartex" xmlns:cx4="http://schemas.microsoft.com/office/drawing/2016/5/10/chartex" xmlns:cx5="http://schemas.microsoft.com/office/drawing/2016/5/11/chartex" xmlns:cx6="http://schemas.microsoft.com/office/drawing/2016/5/12/chartex" xmlns:cx7="http://schemas.microsoft.com/office/drawing/2016/5/13/chartex" xmlns:cx8="http://schemas.microsoft.com/office/drawing/2016/5/14/chartex" xmlns:mc="http://schemas.openxmlformats.org/markup-compatibility/2006" xmlns:aink="http://schemas.microsoft.com/office/drawing/2016/ink" xmlns:am3d="http://schemas.microsoft.com/office/drawing/2017/model3d" xmlns:o="urn:schemas-microsoft-com:office:office" xmlns:oel="http://schemas.microsoft.com/office/2019/extlst" xmlns:r="http://schemas.openxmlformats.org/officeDocument/2006/relationships" xmlns:m="http://schemas.openxmlformats.org/officeDocument/2006/math" xmlns:v="urn:schemas-microsoft-com:vml" xmlns:wp14="http://schemas.microsoft.com/office/word/2010/wordprocessingDrawing" xmlns:wp="http://schemas.openxmlformats.org/drawingml/2006/wordprocessingDrawing" xmlns:w10="urn:schemas-microsoft-com:office:word" xmlns:w="http://schemas.openxmlformats.org/wordprocessingml/2006/main" xmlns:w14="http://schemas.microsoft.com/office/word/2010/wordml" xmlns:w15="http://schemas.microsoft.com/office/word/2012/wordml" xmlns:w16cex="http://schemas.microsoft.com/office/word/2018/wordml/cex" xmlns:w16cid="http://schemas.microsoft.com/office/word/2016/wordml/cid" xmlns:w16="http://schemas.microsoft.com/office/word/2018/wordml" xmlns:w16du="http://schemas.microsoft.com/office/word/2023/wordml/word16du" xmlns:w16sdtdh="http://schemas.microsoft.com/office/word/2020/wordml/sdtdatahash" xmlns:w16se="http://schemas.microsoft.com/office/word/2015/wordml/symex" xmlns:wpg="http://schemas.microsoft.com/office/word/2010/wordprocessingGroup" xmlns:wpi="http://schemas.microsoft.com/office/word/2010/wordprocessingInk" xmlns:wne="http://schemas.microsoft.com/office/word/2006/wordml" xmlns:wps="http://schemas.microsoft.com/office/word/2010/wordprocessingShape" mc:Ignorable="w14 w15 w16se w16cid w16 w16cex w16sdtdh w16du wp14">
+<w:numbering xmlns:wpc="http://schemas.microsoft.com/office/word/2010/wordprocessingCanvas" xmlns:cx="http://schemas.microsoft.com/office/drawing/2014/chartex" xmlns:cx1="http://schemas.microsoft.com/office/drawing/2015/9/8/chartex" xmlns:cx2="http://schemas.microsoft.com/office/drawing/2015/10/21/chartex" xmlns:cx3="http://schemas.microsoft.com/office/drawing/2016/5/9/chartex" xmlns:cx4="http://schemas.microsoft.com/office/drawing/2016/5/10/chartex" xmlns:cx5="http://schemas.microsoft.com/office/drawing/2016/5/11/chartex" xmlns:cx6="http://schemas.microsoft.com/office/drawing/2016/5/12/chartex" xmlns:cx7="http://schemas.microsoft.com/office/drawing/2016/5/13/chartex" xmlns:cx8="http://schemas.microsoft.com/office/drawing/2016/5/14/chartex" xmlns:mc="http://schemas.openxmlformats.org/markup-compatibility/2006" xmlns:aink="http://schemas.microsoft.com/office/drawing/2016/ink" xmlns:am3d="http://schemas.microsoft.com/office/drawing/2017/model3d" xmlns:o="urn:schemas-microsoft-com:office:office" xmlns:oel="http://schemas.microsoft.com/office/2019/extlst" xmlns:r="http://schemas.openxmlformats.org/officeDocument/2006/relationships" xmlns:m="http://schemas.openxmlformats.org/officeDocument/2006/math" xmlns:v="urn:schemas-microsoft-com:vml" xmlns:wp14="http://schemas.microsoft.com/office/word/2010/wordprocessingDrawing" xmlns:wp="http://schemas.openxmlformats.org/drawingml/2006/wordprocessingDrawing" xmlns:w10="urn:schemas-microsoft-com:office:word" xmlns:w="http://schemas.openxmlformats.org/wordprocessingml/2006/main" xmlns:w14="http://schemas.microsoft.com/office/word/2010/wordml" xmlns:w15="http://schemas.microsoft.com/office/word/2012/wordml" xmlns:w16cex="http://schemas.microsoft.com/office/word/2018/wordml/cex" xmlns:w16cid="http://schemas.microsoft.com/office/word/2016/wordml/cid" xmlns:w16="http://schemas.microsoft.com/office/word/2018/wordml" xmlns:w16du="http://schemas.microsoft.com/office/word/2023/wordml/word16du" xmlns:w16sdtdh="http://schemas.microsoft.com/office/word/2020/wordml/sdtdatahash" xmlns:w16sdtfl="http://schemas.microsoft.com/office/word/2024/wordml/sdtformatlock" xmlns:w16se="http://schemas.microsoft.com/office/word/2015/wordml/symex" xmlns:wpg="http://schemas.microsoft.com/office/word/2010/wordprocessingGroup" xmlns:wpi="http://schemas.microsoft.com/office/word/2010/wordprocessingInk" xmlns:wne="http://schemas.microsoft.com/office/word/2006/wordml" xmlns:wps="http://schemas.microsoft.com/office/word/2010/wordprocessingShape" mc:Ignorable="w14 w15 w16se w16cid w16 w16cex w16sdtdh w16sdtfl w16du wp14">
   <w:abstractNum w:abstractNumId="0" w15:restartNumberingAfterBreak="0">
     <w:nsid w:val="3FF906B6"/>
     <w:multiLevelType w:val="hybridMultilevel"/>
@@ -420,7 +1051,7 @@
 </file>
 
 <file path=word/styles.xml><?xml version="1.0" encoding="utf-8"?>
-<w:styles xmlns:mc="http://schemas.openxmlformats.org/markup-compatibility/2006" xmlns:r="http://schemas.openxmlformats.org/officeDocument/2006/relationships" xmlns:w="http://schemas.openxmlformats.org/wordprocessingml/2006/main" xmlns:w14="http://schemas.microsoft.com/office/word/2010/wordml" xmlns:w15="http://schemas.microsoft.com/office/word/2012/wordml" xmlns:w16cex="http://schemas.microsoft.com/office/word/2018/wordml/cex" xmlns:w16cid="http://schemas.microsoft.com/office/word/2016/wordml/cid" xmlns:w16="http://schemas.microsoft.com/office/word/2018/wordml" xmlns:w16du="http://schemas.microsoft.com/office/word/2023/wordml/word16du" xmlns:w16sdtdh="http://schemas.microsoft.com/office/word/2020/wordml/sdtdatahash" xmlns:w16se="http://schemas.microsoft.com/office/word/2015/wordml/symex" mc:Ignorable="w14 w15 w16se w16cid w16 w16cex w16sdtdh w16du">
+<w:styles xmlns:mc="http://schemas.openxmlformats.org/markup-compatibility/2006" xmlns:r="http://schemas.openxmlformats.org/officeDocument/2006/relationships" xmlns:w="http://schemas.openxmlformats.org/wordprocessingml/2006/main" xmlns:w14="http://schemas.microsoft.com/office/word/2010/wordml" xmlns:w15="http://schemas.microsoft.com/office/word/2012/wordml" xmlns:w16cex="http://schemas.microsoft.com/office/word/2018/wordml/cex" xmlns:w16cid="http://schemas.microsoft.com/office/word/2016/wordml/cid" xmlns:w16="http://schemas.microsoft.com/office/word/2018/wordml" xmlns:w16du="http://schemas.microsoft.com/office/word/2023/wordml/word16du" xmlns:w16sdtdh="http://schemas.microsoft.com/office/word/2020/wordml/sdtdatahash" xmlns:w16sdtfl="http://schemas.microsoft.com/office/word/2024/wordml/sdtformatlock" xmlns:w16se="http://schemas.microsoft.com/office/word/2015/wordml/symex" mc:Ignorable="w14 w15 w16se w16cid w16 w16cex w16sdtdh w16sdtfl w16du">
   <w:docDefaults>
     <w:rPrDefault>
       <w:rPr>

</xml_diff>